<commit_message>
Updating executable and documentation
</commit_message>
<xml_diff>
--- a/Word Docs/Voyager3_Version0.5_Updates.docx
+++ b/Word Docs/Voyager3_Version0.5_Updates.docx
@@ -2235,27 +2235,14 @@
       <w:r>
         <w:t xml:space="preserve">Figure </w:t>
       </w:r>
-      <w:r>
-        <w:fldChar w:fldCharType="begin"/>
-      </w:r>
-      <w:r>
-        <w:instrText xml:space="preserve"> SEQ Figure \* ARABIC </w:instrText>
-      </w:r>
-      <w:r>
-        <w:fldChar w:fldCharType="separate"/>
-      </w:r>
-      <w:r>
-        <w:rPr>
-          <w:noProof/>
-        </w:rPr>
-        <w:t>1</w:t>
-      </w:r>
-      <w:r>
-        <w:rPr>
-          <w:noProof/>
-        </w:rPr>
-        <w:fldChar w:fldCharType="end"/>
-      </w:r>
+      <w:fldSimple w:instr=" SEQ Figure \* ARABIC ">
+        <w:r>
+          <w:rPr>
+            <w:noProof/>
+          </w:rPr>
+          <w:t>1</w:t>
+        </w:r>
+      </w:fldSimple>
       <w:bookmarkEnd w:id="2"/>
       <w:r>
         <w:t>: Voyager 3 Timeline of Events</w:t>
@@ -2326,27 +2313,14 @@
       <w:r>
         <w:t xml:space="preserve">Figure </w:t>
       </w:r>
-      <w:r>
-        <w:fldChar w:fldCharType="begin"/>
-      </w:r>
-      <w:r>
-        <w:instrText xml:space="preserve"> SEQ Figure \* ARABIC </w:instrText>
-      </w:r>
-      <w:r>
-        <w:fldChar w:fldCharType="separate"/>
-      </w:r>
-      <w:r>
-        <w:rPr>
-          <w:noProof/>
-        </w:rPr>
-        <w:t>2</w:t>
-      </w:r>
-      <w:r>
-        <w:rPr>
-          <w:noProof/>
-        </w:rPr>
-        <w:fldChar w:fldCharType="end"/>
-      </w:r>
+      <w:fldSimple w:instr=" SEQ Figure \* ARABIC ">
+        <w:r>
+          <w:rPr>
+            <w:noProof/>
+          </w:rPr>
+          <w:t>2</w:t>
+        </w:r>
+      </w:fldSimple>
       <w:bookmarkEnd w:id="3"/>
       <w:r>
         <w:t>: Voyager 3 Version 0.5 Main State Machine</w:t>
@@ -2364,113 +2338,349 @@
       <w:bookmarkEnd w:id="4"/>
     </w:p>
     <w:p>
-      <w:r>
+      <w:pPr>
+        <w:jc w:val="both"/>
+      </w:pPr>
+    </w:p>
+    <w:p>
+      <w:pPr>
+        <w:jc w:val="both"/>
+      </w:pPr>
+      <w:r>
+        <w:t xml:space="preserve">In version 0.5 a new </w:t>
+      </w:r>
+      <w:r>
+        <w:t xml:space="preserve">feature has been added to the python manager software </w:t>
+      </w:r>
+      <w:r>
+        <w:t>called Terminal Mode (aka non-GUI mode).</w:t>
+      </w:r>
+      <w:r>
+        <w:t xml:space="preserve"> Terminal mode can be launched via the .</w:t>
+      </w:r>
+      <w:proofErr w:type="spellStart"/>
+      <w:r>
+        <w:t>py</w:t>
+      </w:r>
+      <w:proofErr w:type="spellEnd"/>
+      <w:r>
+        <w:t xml:space="preserve"> file or the generated executable.</w:t>
+      </w:r>
+    </w:p>
+    <w:p>
+      <w:pPr>
+        <w:jc w:val="both"/>
+      </w:pPr>
+      <w:r>
+        <w:t xml:space="preserve">Terminal Mode allows </w:t>
+      </w:r>
+      <w:r>
+        <w:t xml:space="preserve">the </w:t>
+      </w:r>
+      <w:r>
+        <w:t xml:space="preserve">user to pass in parameters </w:t>
+      </w:r>
+      <w:r>
+        <w:t xml:space="preserve">that control the mote </w:t>
+      </w:r>
+      <w:r>
+        <w:t>when calling the p</w:t>
+      </w:r>
+      <w:r>
+        <w:t>ython script</w:t>
+      </w:r>
+      <w:r>
+        <w:t>, without the need to launch the GUI</w:t>
+      </w:r>
+      <w:r>
+        <w:t xml:space="preserve">. This gives the user more control when compared to the </w:t>
+      </w:r>
+      <w:r>
+        <w:t xml:space="preserve">predetermined values in the </w:t>
+      </w:r>
+      <w:r>
+        <w:t>dropdown menus in the GUI</w:t>
+      </w:r>
+      <w:r>
+        <w:t xml:space="preserve">. It </w:t>
+      </w:r>
+      <w:r>
+        <w:t xml:space="preserve">also </w:t>
+      </w:r>
+      <w:r>
+        <w:t>enables the user to define how</w:t>
+      </w:r>
+      <w:r>
+        <w:t xml:space="preserve"> Stages should be performed. When the defined number of Stages have been performed the </w:t>
+      </w:r>
+      <w:r>
+        <w:t>terminal is disconnected from the manager and the</w:t>
+      </w:r>
+      <w:r>
+        <w:t xml:space="preserve"> collected</w:t>
+      </w:r>
+      <w:r>
+        <w:t xml:space="preserve"> data is saved to an excel file (and SQL database).</w:t>
+      </w:r>
+      <w:r>
+        <w:t xml:space="preserve"> </w:t>
+      </w:r>
+      <w:r>
+        <w:t xml:space="preserve">Note, the mote will perform one extra stage before it realises the manager </w:t>
+      </w:r>
+      <w:r>
+        <w:t>software has been disconnected.</w:t>
+      </w:r>
+    </w:p>
+    <w:p>
+      <w:pPr>
+        <w:jc w:val="both"/>
+      </w:pPr>
+      <w:r>
+        <w:t xml:space="preserve">The expected input </w:t>
+      </w:r>
+      <w:r>
+        <w:t>to the terminal is as follows:</w:t>
+      </w:r>
+    </w:p>
+    <w:p>
+      <w:pPr>
+        <w:rPr>
+          <w:rFonts w:ascii="Consolas" w:hAnsi="Consolas"/>
+        </w:rPr>
+      </w:pPr>
+      <w:r>
+        <w:rPr>
+          <w:rFonts w:ascii="Consolas" w:hAnsi="Consolas"/>
+        </w:rPr>
+        <w:t>p</w:t>
+      </w:r>
+      <w:r>
+        <w:rPr>
+          <w:rFonts w:ascii="Consolas" w:hAnsi="Consolas"/>
+        </w:rPr>
+        <w:t>ython</w:t>
+      </w:r>
+      <w:r>
+        <w:rPr>
+          <w:rFonts w:ascii="Consolas" w:hAnsi="Consolas"/>
+        </w:rPr>
+        <w:t xml:space="preserve"> </w:t>
+      </w:r>
+      <w:r>
+        <w:rPr>
+          <w:rFonts w:ascii="Consolas" w:hAnsi="Consolas"/>
+        </w:rPr>
+        <w:t xml:space="preserve">CBM_app.py com&lt;PORT_NUM&gt; &lt;SAMP_FREQ&gt; &lt;NUM_SAMPLES&gt; </w:t>
+      </w:r>
+      <w:r>
+        <w:rPr>
+          <w:rFonts w:ascii="Consolas" w:hAnsi="Consolas"/>
+        </w:rPr>
+        <w:t>&lt;</w:t>
+      </w:r>
+      <w:r>
+        <w:rPr>
+          <w:rFonts w:ascii="Consolas" w:hAnsi="Consolas"/>
+        </w:rPr>
+        <w:t>NUM_STAGES&gt; &lt;EN_AXES_XYZ&gt; &lt;SLEEP_DURATION_S&gt; &lt;OFFSET_REMOVAL&gt;</w:t>
+      </w:r>
+    </w:p>
+    <w:p>
+      <w:r>
+        <w:t>For example:</w:t>
+      </w:r>
+    </w:p>
+    <w:p>
+      <w:pPr>
+        <w:rPr>
+          <w:rFonts w:ascii="Consolas" w:hAnsi="Consolas"/>
+        </w:rPr>
+      </w:pPr>
+      <w:r>
+        <w:rPr>
+          <w:rFonts w:ascii="Consolas" w:hAnsi="Consolas"/>
+        </w:rPr>
+        <w:t xml:space="preserve">python CBM_app.py com9 500 1024 2 110 </w:t>
+      </w:r>
+      <w:r>
+        <w:rPr>
+          <w:rFonts w:ascii="Consolas" w:hAnsi="Consolas"/>
+        </w:rPr>
+        <w:t>60</w:t>
+      </w:r>
+      <w:r>
+        <w:rPr>
+          <w:rFonts w:ascii="Consolas" w:hAnsi="Consolas"/>
+        </w:rPr>
+        <w:t xml:space="preserve"> 0</w:t>
+      </w:r>
+    </w:p>
+    <w:p>
+      <w:pPr>
+        <w:rPr>
+          <w:rFonts w:cstheme="minorHAnsi"/>
+        </w:rPr>
+      </w:pPr>
+      <w:r>
+        <w:rPr>
+          <w:rFonts w:cstheme="minorHAnsi"/>
+        </w:rPr>
+        <w:t>Alternatively, the executable file can be called in a similar way:</w:t>
+      </w:r>
+    </w:p>
+    <w:p>
+      <w:pPr>
+        <w:rPr>
+          <w:rFonts w:ascii="Consolas" w:hAnsi="Consolas"/>
+        </w:rPr>
+      </w:pPr>
+      <w:r>
+        <w:rPr>
+          <w:rFonts w:ascii="Consolas" w:hAnsi="Consolas"/>
+        </w:rPr>
+        <w:t>CBM_app.</w:t>
+      </w:r>
+      <w:r>
+        <w:rPr>
+          <w:rFonts w:ascii="Consolas" w:hAnsi="Consolas"/>
+        </w:rPr>
+        <w:t>exe</w:t>
+      </w:r>
+      <w:r>
+        <w:rPr>
+          <w:rFonts w:ascii="Consolas" w:hAnsi="Consolas"/>
+        </w:rPr>
+        <w:t xml:space="preserve"> com9 500 1024 2 110 </w:t>
+      </w:r>
+      <w:r>
+        <w:rPr>
+          <w:rFonts w:ascii="Consolas" w:hAnsi="Consolas"/>
+        </w:rPr>
+        <w:t>60</w:t>
+      </w:r>
+      <w:r>
+        <w:rPr>
+          <w:rFonts w:ascii="Consolas" w:hAnsi="Consolas"/>
+        </w:rPr>
+        <w:t xml:space="preserve"> 0</w:t>
+      </w:r>
+    </w:p>
+    <w:p>
+      <w:pPr>
+        <w:rPr>
+          <w:rFonts w:cstheme="minorHAnsi"/>
+        </w:rPr>
+      </w:pPr>
+      <w:r>
+        <w:rPr>
+          <w:rFonts w:cstheme="minorHAnsi"/>
+        </w:rPr>
+        <w:t>Note, the executable takes much longer to launch than the .</w:t>
+      </w:r>
+      <w:proofErr w:type="spellStart"/>
+      <w:r>
+        <w:rPr>
+          <w:rFonts w:cstheme="minorHAnsi"/>
+        </w:rPr>
+        <w:t>py</w:t>
+      </w:r>
+      <w:proofErr w:type="spellEnd"/>
+      <w:r>
+        <w:rPr>
+          <w:rFonts w:cstheme="minorHAnsi"/>
+        </w:rPr>
+        <w:t xml:space="preserve"> script (</w:t>
+      </w:r>
+      <w:r>
+        <w:rPr>
+          <w:rFonts w:cstheme="minorHAnsi"/>
+        </w:rPr>
+        <w:t>roughly 35s vs. 2s) but it has the advantage that it requires no dependencies like the python script does</w:t>
+      </w:r>
+      <w:r>
+        <w:rPr>
+          <w:rFonts w:cstheme="minorHAnsi"/>
+        </w:rPr>
+        <w:t>.</w:t>
+      </w:r>
+    </w:p>
+    <w:p>
+      <w:r>
+        <w:t>If the user inputs unacceptable parameters</w:t>
+      </w:r>
+      <w:r>
+        <w:t xml:space="preserve">, </w:t>
+      </w:r>
+      <w:r>
+        <w:t>the script will detect this and advise the user on which input needs to be changed.</w:t>
+      </w:r>
+    </w:p>
+    <w:p>
+      <w:r>
+        <w:fldChar w:fldCharType="begin"/>
+      </w:r>
+      <w:r>
+        <w:instrText xml:space="preserve"> REF _Ref78548521 \h </w:instrText>
+      </w:r>
+      <w:r>
+        <w:fldChar w:fldCharType="separate"/>
+      </w:r>
+      <w:r>
+        <w:t xml:space="preserve">Figure </w:t>
+      </w:r>
+      <w:r>
+        <w:rPr>
+          <w:noProof/>
+        </w:rPr>
+        <w:t>3</w:t>
+      </w:r>
+      <w:r>
+        <w:fldChar w:fldCharType="end"/>
+      </w:r>
+      <w:r>
+        <w:t xml:space="preserve"> shows </w:t>
+      </w:r>
+      <w:r>
+        <w:t>a screenshot of terminal mode in operation</w:t>
+      </w:r>
+      <w:r>
+        <w:t>.</w:t>
+      </w:r>
+    </w:p>
+    <w:p>
+      <w:pPr>
         <w:rPr>
           <w:color w:val="FF0000"/>
         </w:rPr>
+      </w:pPr>
+    </w:p>
+    <w:p>
+      <w:r>
+        <w:rPr>
+          <w:color w:val="FF0000"/>
+        </w:rPr>
         <w:t>NOTE:</w:t>
       </w:r>
       <w:r>
-        <w:t xml:space="preserve"> A prerequisite for Terminal Mode is that the user has followed the python setup outline in the “Python Setup” section in the “CBM_setup.pdf” file that can be found in the local </w:t>
-      </w:r>
-      <w:proofErr w:type="spellStart"/>
-      <w:r>
-        <w:t>github</w:t>
-      </w:r>
-      <w:proofErr w:type="spellEnd"/>
-      <w:r>
-        <w:t xml:space="preserve"> repository.</w:t>
-      </w:r>
-    </w:p>
-    <w:p/>
-    <w:p>
-      <w:pPr>
-        <w:jc w:val="both"/>
-      </w:pPr>
-      <w:r>
-        <w:t xml:space="preserve">In version 0.5 a new </w:t>
-      </w:r>
-      <w:r>
-        <w:t xml:space="preserve">feature has been added to the python manager software </w:t>
-      </w:r>
-      <w:r>
-        <w:t>called Terminal Mode (aka non-GUI mode).</w:t>
-      </w:r>
-    </w:p>
-    <w:p>
-      <w:pPr>
-        <w:jc w:val="both"/>
-      </w:pPr>
-      <w:r>
-        <w:t xml:space="preserve">Terminal Mode allows </w:t>
-      </w:r>
-      <w:r>
-        <w:t xml:space="preserve">the </w:t>
-      </w:r>
-      <w:r>
-        <w:t xml:space="preserve">user to pass in parameters </w:t>
-      </w:r>
-      <w:r>
-        <w:t xml:space="preserve">that control the mote </w:t>
-      </w:r>
-      <w:r>
-        <w:t>when calling the p</w:t>
-      </w:r>
-      <w:r>
-        <w:t>ython script</w:t>
-      </w:r>
-      <w:r>
-        <w:t>, without the need to launch the GUI</w:t>
-      </w:r>
-      <w:r>
-        <w:t xml:space="preserve">. This gives the user more control when compared to the </w:t>
-      </w:r>
-      <w:r>
-        <w:t xml:space="preserve">predetermined values in the </w:t>
-      </w:r>
-      <w:r>
-        <w:t>dropdown menus in the GUI</w:t>
-      </w:r>
-      <w:r>
-        <w:t xml:space="preserve">. It </w:t>
-      </w:r>
-      <w:r>
-        <w:t xml:space="preserve">also </w:t>
-      </w:r>
-      <w:r>
-        <w:t>enables the user to define how</w:t>
-      </w:r>
-      <w:r>
-        <w:t xml:space="preserve"> Stages should be performed. When the defined number of Stages have been performed the </w:t>
-      </w:r>
-      <w:r>
-        <w:t>terminal is disconnected from the manager and the</w:t>
-      </w:r>
-      <w:r>
-        <w:t xml:space="preserve"> collected</w:t>
-      </w:r>
-      <w:r>
-        <w:t xml:space="preserve"> data is saved to an excel file (and SQL database).</w:t>
-      </w:r>
-      <w:r>
-        <w:t xml:space="preserve"> </w:t>
-      </w:r>
-      <w:r>
-        <w:t xml:space="preserve">Note, the mote will perform one extra stage before it realises the manager </w:t>
-      </w:r>
-      <w:r>
-        <w:t>software has been disconnected.</w:t>
-      </w:r>
-    </w:p>
-    <w:p>
-      <w:pPr>
-        <w:jc w:val="both"/>
-      </w:pPr>
-      <w:r>
-        <w:t xml:space="preserve">The expected input </w:t>
-      </w:r>
-      <w:r>
-        <w:t>to the terminal is as follows:</w:t>
+        <w:t xml:space="preserve"> Terminal Mode currently only works with a single mote connected.</w:t>
+      </w:r>
+    </w:p>
+    <w:p>
+      <w:r>
+        <w:rPr>
+          <w:color w:val="FF0000"/>
+        </w:rPr>
+        <w:t>NOTE:</w:t>
+      </w:r>
+      <w:r>
+        <w:t xml:space="preserve"> If an error is received that states </w:t>
+      </w:r>
+      <w:r>
+        <w:t xml:space="preserve">the data could not be saved to the excel file </w:t>
+      </w:r>
+      <w:r>
+        <w:t>try to enter terminal mode without using the python keyword in the command. E.g.:</w:t>
       </w:r>
     </w:p>
     <w:p>
@@ -2483,175 +2693,21 @@
         <w:rPr>
           <w:rFonts w:ascii="Consolas" w:hAnsi="Consolas"/>
         </w:rPr>
-        <w:t>p</w:t>
+        <w:t xml:space="preserve">CBM_app.py com9 500 1024 2 110 </w:t>
       </w:r>
       <w:r>
         <w:rPr>
           <w:rFonts w:ascii="Consolas" w:hAnsi="Consolas"/>
         </w:rPr>
-        <w:t>ython</w:t>
+        <w:t>60</w:t>
       </w:r>
       <w:r>
         <w:rPr>
           <w:rFonts w:ascii="Consolas" w:hAnsi="Consolas"/>
         </w:rPr>
-        <w:t xml:space="preserve"> </w:t>
-      </w:r>
-      <w:r>
-        <w:rPr>
-          <w:rFonts w:ascii="Consolas" w:hAnsi="Consolas"/>
-        </w:rPr>
-        <w:t xml:space="preserve">CBM_app.py com&lt;PORT_NUM&gt; &lt;SAMP_FREQ&gt; &lt;NUM_SAMPLES&gt; </w:t>
-      </w:r>
-      <w:r>
-        <w:rPr>
-          <w:rFonts w:ascii="Consolas" w:hAnsi="Consolas"/>
-        </w:rPr>
-        <w:t>&lt;</w:t>
-      </w:r>
-      <w:r>
-        <w:rPr>
-          <w:rFonts w:ascii="Consolas" w:hAnsi="Consolas"/>
-        </w:rPr>
-        <w:t>NUM_STAGES&gt; &lt;EN_AXES_XYZ&gt; &lt;SLEEP_DURATION_S&gt; &lt;OFFSET_REMOVAL&gt;</w:t>
-      </w:r>
-    </w:p>
-    <w:p>
-      <w:r>
-        <w:t>For example:</w:t>
-      </w:r>
-    </w:p>
-    <w:p>
-      <w:pPr>
-        <w:rPr>
-          <w:rFonts w:ascii="Consolas" w:hAnsi="Consolas"/>
-        </w:rPr>
-      </w:pPr>
-      <w:r>
-        <w:rPr>
-          <w:rFonts w:ascii="Consolas" w:hAnsi="Consolas"/>
-        </w:rPr>
-        <w:t xml:space="preserve">python CBM_app.py com9 500 1024 2 110 </w:t>
-      </w:r>
-      <w:r>
-        <w:rPr>
-          <w:rFonts w:ascii="Consolas" w:hAnsi="Consolas"/>
-        </w:rPr>
-        <w:t>60</w:t>
-      </w:r>
-      <w:r>
-        <w:rPr>
-          <w:rFonts w:ascii="Consolas" w:hAnsi="Consolas"/>
-        </w:rPr>
-        <w:t xml:space="preserve"> 0</w:t>
-      </w:r>
-    </w:p>
-    <w:p>
-      <w:r>
-        <w:t xml:space="preserve">If the user inputs unacceptable </w:t>
-      </w:r>
-      <w:proofErr w:type="gramStart"/>
-      <w:r>
-        <w:t>parameters</w:t>
-      </w:r>
-      <w:proofErr w:type="gramEnd"/>
-      <w:r>
-        <w:t xml:space="preserve"> the script will detect this and advise the user on which input needs to be changed.</w:t>
-      </w:r>
-    </w:p>
-    <w:p>
-      <w:r>
-        <w:fldChar w:fldCharType="begin"/>
-      </w:r>
-      <w:r>
-        <w:instrText xml:space="preserve"> REF _Ref78548521 \h </w:instrText>
-      </w:r>
-      <w:r>
-        <w:fldChar w:fldCharType="separate"/>
-      </w:r>
-      <w:r>
-        <w:t xml:space="preserve">Figure </w:t>
-      </w:r>
-      <w:r>
-        <w:rPr>
-          <w:noProof/>
-        </w:rPr>
-        <w:t>3</w:t>
-      </w:r>
-      <w:r>
-        <w:fldChar w:fldCharType="end"/>
-      </w:r>
-      <w:r>
-        <w:t xml:space="preserve"> shows </w:t>
-      </w:r>
-      <w:r>
-        <w:t>a screenshot of terminal mode in operation</w:t>
-      </w:r>
-      <w:r>
-        <w:t>.</w:t>
-      </w:r>
-    </w:p>
-    <w:p>
-      <w:pPr>
-        <w:rPr>
-          <w:color w:val="FF0000"/>
-        </w:rPr>
-      </w:pPr>
-    </w:p>
-    <w:p>
-      <w:r>
-        <w:rPr>
-          <w:color w:val="FF0000"/>
-        </w:rPr>
-        <w:t>NOTE:</w:t>
-      </w:r>
-      <w:r>
-        <w:t xml:space="preserve"> Terminal Mode currently only works with a single mote connected.</w:t>
-      </w:r>
-    </w:p>
-    <w:p>
-      <w:r>
-        <w:rPr>
-          <w:color w:val="FF0000"/>
-        </w:rPr>
-        <w:t>NOTE:</w:t>
-      </w:r>
-      <w:r>
-        <w:t xml:space="preserve"> If an error is received that states </w:t>
-      </w:r>
-      <w:r>
-        <w:t xml:space="preserve">the data could not be saved to the excel file </w:t>
-      </w:r>
-      <w:r>
-        <w:t>try to enter terminal mode without using the python keyword in the command. E.g.:</w:t>
-      </w:r>
-    </w:p>
-    <w:p>
-      <w:pPr>
-        <w:rPr>
-          <w:rFonts w:ascii="Consolas" w:hAnsi="Consolas"/>
-        </w:rPr>
-      </w:pPr>
-      <w:r>
-        <w:rPr>
-          <w:rFonts w:ascii="Consolas" w:hAnsi="Consolas"/>
-        </w:rPr>
-        <w:t xml:space="preserve">CBM_app.py com9 500 1024 2 110 </w:t>
-      </w:r>
-      <w:r>
-        <w:rPr>
-          <w:rFonts w:ascii="Consolas" w:hAnsi="Consolas"/>
-        </w:rPr>
-        <w:t>60</w:t>
-      </w:r>
-      <w:r>
-        <w:rPr>
-          <w:rFonts w:ascii="Consolas" w:hAnsi="Consolas"/>
-        </w:rPr>
         <w:t xml:space="preserve"> 10</w:t>
       </w:r>
     </w:p>
-    <w:p/>
     <w:p/>
     <w:p>
       <w:pPr>
@@ -2709,27 +2765,14 @@
       <w:r>
         <w:t xml:space="preserve">Figure </w:t>
       </w:r>
-      <w:r>
-        <w:fldChar w:fldCharType="begin"/>
-      </w:r>
-      <w:r>
-        <w:instrText xml:space="preserve"> SEQ Figure \* ARABIC </w:instrText>
-      </w:r>
-      <w:r>
-        <w:fldChar w:fldCharType="separate"/>
-      </w:r>
-      <w:r>
-        <w:rPr>
-          <w:noProof/>
-        </w:rPr>
-        <w:t>3</w:t>
-      </w:r>
-      <w:r>
-        <w:rPr>
-          <w:noProof/>
-        </w:rPr>
-        <w:fldChar w:fldCharType="end"/>
-      </w:r>
+      <w:fldSimple w:instr=" SEQ Figure \* ARABIC ">
+        <w:r>
+          <w:rPr>
+            <w:noProof/>
+          </w:rPr>
+          <w:t>3</w:t>
+        </w:r>
+      </w:fldSimple>
       <w:bookmarkEnd w:id="5"/>
       <w:r>
         <w:t>: Terminal Mode Example Output</w:t>
@@ -2959,27 +3002,14 @@
       <w:r>
         <w:t xml:space="preserve">Figure </w:t>
       </w:r>
-      <w:r>
-        <w:fldChar w:fldCharType="begin"/>
-      </w:r>
-      <w:r>
-        <w:instrText xml:space="preserve"> SEQ Figure \* ARABIC </w:instrText>
-      </w:r>
-      <w:r>
-        <w:fldChar w:fldCharType="separate"/>
-      </w:r>
-      <w:r>
-        <w:rPr>
-          <w:noProof/>
-        </w:rPr>
-        <w:t>4</w:t>
-      </w:r>
-      <w:r>
-        <w:rPr>
-          <w:noProof/>
-        </w:rPr>
-        <w:fldChar w:fldCharType="end"/>
-      </w:r>
+      <w:fldSimple w:instr=" SEQ Figure \* ARABIC ">
+        <w:r>
+          <w:rPr>
+            <w:noProof/>
+          </w:rPr>
+          <w:t>4</w:t>
+        </w:r>
+      </w:fldSimple>
       <w:r>
         <w:t>: Controlling Sampling Parameters From GUI</w:t>
       </w:r>
@@ -3239,27 +3269,14 @@
       <w:r>
         <w:t xml:space="preserve">Figure </w:t>
       </w:r>
-      <w:r>
-        <w:fldChar w:fldCharType="begin"/>
-      </w:r>
-      <w:r>
-        <w:instrText xml:space="preserve"> SEQ Figure \* ARABIC </w:instrText>
-      </w:r>
-      <w:r>
-        <w:fldChar w:fldCharType="separate"/>
-      </w:r>
-      <w:r>
-        <w:rPr>
-          <w:noProof/>
-        </w:rPr>
-        <w:t>5</w:t>
-      </w:r>
-      <w:r>
-        <w:rPr>
-          <w:noProof/>
-        </w:rPr>
-        <w:fldChar w:fldCharType="end"/>
-      </w:r>
+      <w:fldSimple w:instr=" SEQ Figure \* ARABIC ">
+        <w:r>
+          <w:rPr>
+            <w:noProof/>
+          </w:rPr>
+          <w:t>5</w:t>
+        </w:r>
+      </w:fldSimple>
       <w:bookmarkEnd w:id="9"/>
       <w:r>
         <w:t>: Flash Division</w:t>
@@ -4022,7 +4039,7 @@
   <w:style w:type="paragraph" w:default="1" w:styleId="Normal">
     <w:name w:val="Normal"/>
     <w:qFormat/>
-    <w:rsid w:val="009F43B2"/>
+    <w:rsid w:val="00052E37"/>
     <w:rPr>
       <w:sz w:val="24"/>
     </w:rPr>
@@ -4988,12 +5005,7 @@
 </file>
 
 <file path=customXml/item1.xml><?xml version="1.0" encoding="utf-8"?>
-<?mso-contentType ?>
-<FormTemplates xmlns="http://schemas.microsoft.com/sharepoint/v3/contenttype/forms">
-  <Display>DocumentLibraryForm</Display>
-  <Edit>DocumentLibraryForm</Edit>
-  <New>DocumentLibraryForm</New>
-</FormTemplates>
+<b:Sources xmlns:b="http://schemas.openxmlformats.org/officeDocument/2006/bibliography" xmlns="http://schemas.openxmlformats.org/officeDocument/2006/bibliography" SelectedStyle="\HarvardAnglia2008OfficeOnline.xsl" StyleName="Harvard - Anglia" Version="2008"/>
 </file>
 
 <file path=customXml/item2.xml><?xml version="1.0" encoding="utf-8"?>
@@ -5220,7 +5232,12 @@
 </file>
 
 <file path=customXml/item3.xml><?xml version="1.0" encoding="utf-8"?>
-<b:Sources xmlns:b="http://schemas.openxmlformats.org/officeDocument/2006/bibliography" xmlns="http://schemas.openxmlformats.org/officeDocument/2006/bibliography" SelectedStyle="\HarvardAnglia2008OfficeOnline.xsl" StyleName="Harvard - Anglia" Version="2008"/>
+<?mso-contentType ?>
+<FormTemplates xmlns="http://schemas.microsoft.com/sharepoint/v3/contenttype/forms">
+  <Display>DocumentLibraryForm</Display>
+  <Edit>DocumentLibraryForm</Edit>
+  <New>DocumentLibraryForm</New>
+</FormTemplates>
 </file>
 
 <file path=customXml/item4.xml><?xml version="1.0" encoding="utf-8"?>
@@ -5230,9 +5247,9 @@
 </file>
 
 <file path=customXml/itemProps1.xml><?xml version="1.0" encoding="utf-8"?>
-<ds:datastoreItem xmlns:ds="http://schemas.openxmlformats.org/officeDocument/2006/customXml" ds:itemID="{940ED441-0253-427E-B15B-118A0570E194}">
+<ds:datastoreItem xmlns:ds="http://schemas.openxmlformats.org/officeDocument/2006/customXml" ds:itemID="{48030AE3-B8EF-42A6-8534-ACC03E53AB33}">
   <ds:schemaRefs>
-    <ds:schemaRef ds:uri="http://schemas.microsoft.com/sharepoint/v3/contenttype/forms"/>
+    <ds:schemaRef ds:uri="http://schemas.openxmlformats.org/officeDocument/2006/bibliography"/>
   </ds:schemaRefs>
 </ds:datastoreItem>
 </file>
@@ -5257,9 +5274,9 @@
 </file>
 
 <file path=customXml/itemProps3.xml><?xml version="1.0" encoding="utf-8"?>
-<ds:datastoreItem xmlns:ds="http://schemas.openxmlformats.org/officeDocument/2006/customXml" ds:itemID="{48030AE3-B8EF-42A6-8534-ACC03E53AB33}">
+<ds:datastoreItem xmlns:ds="http://schemas.openxmlformats.org/officeDocument/2006/customXml" ds:itemID="{940ED441-0253-427E-B15B-118A0570E194}">
   <ds:schemaRefs>
-    <ds:schemaRef ds:uri="http://schemas.openxmlformats.org/officeDocument/2006/bibliography"/>
+    <ds:schemaRef ds:uri="http://schemas.microsoft.com/sharepoint/v3/contenttype/forms"/>
   </ds:schemaRefs>
 </ds:datastoreItem>
 </file>
@@ -5267,16 +5284,8 @@
 <file path=customXml/itemProps4.xml><?xml version="1.0" encoding="utf-8"?>
 <ds:datastoreItem xmlns:ds="http://schemas.openxmlformats.org/officeDocument/2006/customXml" ds:itemID="{07BE0725-A592-40B3-BEE9-55EFFB770308}">
   <ds:schemaRefs>
-    <ds:schemaRef ds:uri="http://schemas.microsoft.com/office/2006/documentManagement/types"/>
-    <ds:schemaRef ds:uri="http://schemas.openxmlformats.org/package/2006/metadata/core-properties"/>
-    <ds:schemaRef ds:uri="536f7ef6-5be0-453a-b113-d5037a532659"/>
-    <ds:schemaRef ds:uri="http://purl.org/dc/elements/1.1/"/>
+    <ds:schemaRef ds:uri="http://schemas.microsoft.com/office/2006/metadata/properties"/>
     <ds:schemaRef ds:uri="http://schemas.microsoft.com/office/infopath/2007/PartnerControls"/>
-    <ds:schemaRef ds:uri="http://schemas.microsoft.com/office/2006/metadata/properties"/>
-    <ds:schemaRef ds:uri="http://purl.org/dc/terms/"/>
-    <ds:schemaRef ds:uri="da920589-db95-48cd-9357-da5e8bfc2d64"/>
-    <ds:schemaRef ds:uri="http://www.w3.org/XML/1998/namespace"/>
-    <ds:schemaRef ds:uri="http://purl.org/dc/dcmitype/"/>
   </ds:schemaRefs>
 </ds:datastoreItem>
 </file>
</xml_diff>